<commit_message>
Added super resolution task
</commit_message>
<xml_diff>
--- a/assignments/super_resolution/super_resolution_assignment.docx
+++ b/assignments/super_resolution/super_resolution_assignment.docx
@@ -4,7 +4,6 @@
   <w:body>
     <w:p>
       <w:pPr>
-        <w:jc w:val="center"/>
         <w:rPr>
           <w:b/>
           <w:bCs/>
@@ -13836,12 +13835,29 @@
         <w:t xml:space="preserve">Use the </w:t>
       </w:r>
       <w:r>
-        <w:t xml:space="preserve">PSNR (peak signal to noise ratio) metric </w:t>
+        <w:t>MSE</w:t>
+      </w:r>
+      <w:r>
+        <w:t xml:space="preserve"> loss </w:t>
       </w:r>
       <w:r>
         <w:t>for the network loss.</w:t>
       </w:r>
     </w:p>
+    <w:p>
+      <w:r>
+        <w:t xml:space="preserve">Although the architecture and task is different, this blog post might be useful for code examples: </w:t>
+      </w:r>
+      <w:hyperlink r:id="rId6" w:history="1">
+        <w:r>
+          <w:rPr>
+            <w:rStyle w:val="Hyperlink"/>
+          </w:rPr>
+          <w:t>https://debuggercafe.com/image-super-resolution-using-deep-learning-and-pytorch/</w:t>
+        </w:r>
+      </w:hyperlink>
+    </w:p>
+    <w:p/>
     <w:sectPr>
       <w:pgSz w:w="15840" w:h="12240" w:orient="landscape"/>
       <w:pgMar w:top="720" w:right="720" w:bottom="720" w:left="720" w:header="708" w:footer="708" w:gutter="0"/>

</xml_diff>